<commit_message>
minor spelling in se proj. idea
</commit_message>
<xml_diff>
--- a/i3301_software_engineering/project/106900 Hussien Allaw - Project Idea.docx
+++ b/i3301_software_engineering/project/106900 Hussien Allaw - Project Idea.docx
@@ -14,7 +14,13 @@
     </w:p>
     <w:p>
       <w:r>
-        <w:t>A note taking application for use during live classes (whether online or onsite), the will be composed of blocks, each can have a custom type or functionality (text block, code block, …), the application builds up upon an interactive notebook (similar to colab) by adding functionality useful for maths or illustration heavy classes (like physics classes).</w:t>
+        <w:t xml:space="preserve">A note taking application for use during live classes (whether online or onsite), the </w:t>
+      </w:r>
+      <w:r>
+        <w:t xml:space="preserve">application </w:t>
+      </w:r>
+      <w:r>
+        <w:t>will be composed of blocks, each can have a custom type or functionality (text block, code block, …), the application builds up upon an interactive notebook (similar to colab) by adding functionality useful for maths or illustration heavy classes (like physics classes).</w:t>
       </w:r>
     </w:p>
     <w:p>
@@ -79,10 +85,7 @@
         </w:numPr>
       </w:pPr>
       <w:r>
-        <w:t>PowerPoint</w:t>
-      </w:r>
-      <w:r>
-        <w:t xml:space="preserve"> viewer block (the block can be configured to display the whole slides or a set of them)</w:t>
+        <w:t>PowerPoint viewer block (the block can be configured to display the whole slides or a set of them)</w:t>
       </w:r>
     </w:p>
     <w:p>

</xml_diff>